<commit_message>
Created criar.sql most things done
</commit_message>
<xml_diff>
--- a/Esquema Relacional.docx
+++ b/Esquema Relacional.docx
@@ -24,17 +24,20 @@
         </w:numPr>
         <w:rPr>
           <w:noProof/>
-        </w:rPr>
-      </w:pPr>
-      <w:r>
-        <w:rPr>
-          <w:noProof/>
+          <w:lang w:val="pt-PT"/>
+        </w:rPr>
+      </w:pPr>
+      <w:r>
+        <w:rPr>
+          <w:noProof/>
+          <w:lang w:val="pt-PT"/>
         </w:rPr>
         <w:t>Barra nos atributos derivados</w:t>
       </w:r>
       <w:r>
         <w:rPr>
           <w:noProof/>
+          <w:lang w:val="pt-PT"/>
         </w:rPr>
         <w:t xml:space="preserve"> (acho que a professora disse que não numa aula)</w:t>
       </w:r>
@@ -48,11 +51,13 @@
         </w:numPr>
         <w:rPr>
           <w:noProof/>
-        </w:rPr>
-      </w:pPr>
-      <w:r>
-        <w:rPr>
-          <w:noProof/>
+          <w:lang w:val="pt-PT"/>
+        </w:rPr>
+      </w:pPr>
+      <w:r>
+        <w:rPr>
+          <w:noProof/>
+          <w:lang w:val="pt-PT"/>
         </w:rPr>
         <w:t>Pôr Location or não por trás por causa da generalização</w:t>
       </w:r>
@@ -144,38 +149,270 @@
         <w:rPr>
           <w:noProof/>
         </w:rPr>
+        <w:t>LocationCounty(</w:t>
+      </w:r>
+      <w:r>
+        <w:rPr>
+          <w:noProof/>
+          <w:u w:val="single"/>
+        </w:rPr>
+        <w:t>locID</w:t>
+      </w:r>
+      <w:r>
+        <w:rPr>
+          <w:noProof/>
+        </w:rPr>
+        <w:t>, name, caseNumber, noVaccinated, population, districtID -&gt; LocationDistrict)</w:t>
+      </w:r>
+    </w:p>
+    <w:p>
+      <w:pPr>
+        <w:rPr>
+          <w:noProof/>
+        </w:rPr>
+      </w:pPr>
+      <w:r>
+        <w:rPr>
+          <w:noProof/>
+        </w:rPr>
+        <w:t>LocationParish(</w:t>
+      </w:r>
+      <w:r>
+        <w:rPr>
+          <w:noProof/>
+          <w:u w:val="single"/>
+        </w:rPr>
+        <w:t>locID</w:t>
+      </w:r>
+      <w:r>
+        <w:rPr>
+          <w:noProof/>
+        </w:rPr>
+        <w:t>, name, caseNumber, noVaccinated, population, countyID -&gt; LocationCounty)</w:t>
+      </w:r>
+    </w:p>
+    <w:p>
+      <w:pPr>
+        <w:rPr>
+          <w:noProof/>
+        </w:rPr>
+      </w:pPr>
+      <w:r>
+        <w:rPr>
+          <w:noProof/>
+        </w:rPr>
+        <w:t>VaccinationAmount(</w:t>
+      </w:r>
+      <w:r>
+        <w:rPr>
+          <w:noProof/>
+          <w:u w:val="single"/>
+        </w:rPr>
+        <w:t>locID</w:t>
+      </w:r>
+      <w:r>
+        <w:rPr>
+          <w:noProof/>
+        </w:rPr>
+        <w:t xml:space="preserve"> -&gt; Parish, </w:t>
+      </w:r>
+      <w:r>
+        <w:rPr>
+          <w:noProof/>
+          <w:u w:val="single"/>
+        </w:rPr>
+        <w:t>vacID</w:t>
+      </w:r>
+      <w:r>
+        <w:rPr>
+          <w:noProof/>
+        </w:rPr>
+        <w:t xml:space="preserve"> -&gt; Vaccine, vaccinationNumber)</w:t>
+      </w:r>
+    </w:p>
+    <w:p>
+      <w:pPr>
+        <w:rPr>
+          <w:noProof/>
+        </w:rPr>
+      </w:pPr>
+      <w:r>
+        <w:rPr>
+          <w:noProof/>
+        </w:rPr>
+        <w:t>Vaccine(</w:t>
+      </w:r>
+      <w:r>
+        <w:rPr>
+          <w:noProof/>
+          <w:u w:val="single"/>
+        </w:rPr>
+        <w:t>vacID</w:t>
+      </w:r>
+      <w:r>
+        <w:rPr>
+          <w:noProof/>
+        </w:rPr>
+        <w:t>, name, doseNumber)</w:t>
+      </w:r>
+    </w:p>
+    <w:p>
+      <w:pPr>
+        <w:rPr>
+          <w:noProof/>
+        </w:rPr>
+      </w:pPr>
+      <w:r>
+        <w:rPr>
+          <w:noProof/>
+        </w:rPr>
+        <w:t>Manufacturer(</w:t>
+      </w:r>
+      <w:r>
+        <w:rPr>
+          <w:noProof/>
+          <w:u w:val="single"/>
+        </w:rPr>
+        <w:t>manID</w:t>
+      </w:r>
+      <w:r>
+        <w:rPr>
+          <w:noProof/>
+        </w:rPr>
+        <w:t>, name)</w:t>
+      </w:r>
+    </w:p>
+    <w:p>
+      <w:pPr>
+        <w:rPr>
+          <w:noProof/>
+        </w:rPr>
+      </w:pPr>
+      <w:r>
+        <w:rPr>
+          <w:noProof/>
+        </w:rPr>
+        <w:t>VaccineManufacturer(</w:t>
+      </w:r>
+      <w:r>
+        <w:rPr>
+          <w:noProof/>
+          <w:u w:val="single"/>
+        </w:rPr>
+        <w:t>vacID</w:t>
+      </w:r>
+      <w:r>
+        <w:rPr>
+          <w:noProof/>
+        </w:rPr>
+        <w:t xml:space="preserve"> -&gt; Vaccine, </w:t>
+      </w:r>
+      <w:r>
+        <w:rPr>
+          <w:noProof/>
+          <w:u w:val="single"/>
+        </w:rPr>
+        <w:t>manID</w:t>
+      </w:r>
+      <w:r>
+        <w:rPr>
+          <w:noProof/>
+        </w:rPr>
+        <w:t xml:space="preserve"> -&gt; Manufacturer)</w:t>
+      </w:r>
+    </w:p>
+    <w:p>
+      <w:pPr>
+        <w:rPr>
+          <w:noProof/>
+        </w:rPr>
+      </w:pPr>
+      <w:r>
+        <w:rPr>
+          <w:noProof/>
+        </w:rPr>
+        <w:t>Strain(</w:t>
+      </w:r>
+      <w:r>
+        <w:rPr>
+          <w:noProof/>
+          <w:u w:val="single"/>
+        </w:rPr>
+        <w:t>strainID</w:t>
+      </w:r>
+      <w:r>
+        <w:rPr>
+          <w:noProof/>
+        </w:rPr>
+        <w:t>, designation, locID -&gt; Country)</w:t>
+      </w:r>
+    </w:p>
+    <w:p>
+      <w:pPr>
+        <w:rPr>
+          <w:noProof/>
+        </w:rPr>
+      </w:pPr>
+      <w:r>
+        <w:rPr>
+          <w:noProof/>
+        </w:rPr>
+        <w:t>Case</w:t>
+      </w:r>
+      <w:r>
+        <w:rPr>
+          <w:noProof/>
+        </w:rPr>
+        <w:t>(</w:t>
+      </w:r>
+      <w:r>
+        <w:rPr>
+          <w:noProof/>
+          <w:u w:val="single"/>
+        </w:rPr>
+        <w:t>caseID</w:t>
+      </w:r>
+      <w:r>
+        <w:rPr>
+          <w:noProof/>
+        </w:rPr>
+        <w:t xml:space="preserve">, detectionDate, endDate, birthyear, outcome, </w:t>
+      </w:r>
+      <w:r>
+        <w:rPr>
+          <w:noProof/>
+        </w:rPr>
+        <w:t>loc</w:t>
+      </w:r>
+      <w:r>
+        <w:rPr>
+          <w:noProof/>
+        </w:rPr>
+        <w:t xml:space="preserve">ID -&gt; </w:t>
+      </w:r>
+      <w:r>
+        <w:rPr>
+          <w:noProof/>
+        </w:rPr>
         <w:t>Location</w:t>
       </w:r>
       <w:r>
         <w:rPr>
           <w:noProof/>
         </w:rPr>
-        <w:t>County</w:t>
-      </w:r>
-      <w:r>
-        <w:rPr>
-          <w:noProof/>
-        </w:rPr>
-        <w:t>(</w:t>
-      </w:r>
-      <w:r>
-        <w:rPr>
-          <w:noProof/>
-          <w:u w:val="single"/>
-        </w:rPr>
-        <w:t>locID</w:t>
-      </w:r>
-      <w:r>
-        <w:rPr>
-          <w:noProof/>
-        </w:rPr>
-        <w:t>, name, caseNumber, noVaccinated, population</w:t>
-      </w:r>
-      <w:r>
-        <w:rPr>
-          <w:noProof/>
-        </w:rPr>
-        <w:t>, districtID -&gt; LocationDistrict</w:t>
+        <w:t>Parish</w:t>
+      </w:r>
+      <w:r>
+        <w:rPr>
+          <w:noProof/>
+        </w:rPr>
+        <w:t>, strainID -&gt; Strain</w:t>
+      </w:r>
+      <w:r>
+        <w:rPr>
+          <w:noProof/>
+        </w:rPr>
+        <w:t>, nursingHomeID -&gt; NursingHome</w:t>
       </w:r>
       <w:r>
         <w:rPr>
@@ -194,456 +431,188 @@
         <w:rPr>
           <w:noProof/>
         </w:rPr>
-        <w:t>Location</w:t>
-      </w:r>
-      <w:r>
-        <w:rPr>
-          <w:noProof/>
-        </w:rPr>
-        <w:t>Parish</w:t>
-      </w:r>
-      <w:r>
-        <w:rPr>
-          <w:noProof/>
-        </w:rPr>
-        <w:t>(</w:t>
-      </w:r>
-      <w:r>
-        <w:rPr>
-          <w:noProof/>
-          <w:u w:val="single"/>
-        </w:rPr>
-        <w:t>locID</w:t>
-      </w:r>
-      <w:r>
-        <w:rPr>
-          <w:noProof/>
-        </w:rPr>
-        <w:t>, name, caseNumber, noVaccinated, population</w:t>
-      </w:r>
-      <w:r>
-        <w:rPr>
-          <w:noProof/>
-        </w:rPr>
-        <w:t>, countyID -&gt; LocationCounty</w:t>
+        <w:t>Ethnicity(</w:t>
+      </w:r>
+      <w:r>
+        <w:rPr>
+          <w:noProof/>
+          <w:u w:val="single"/>
+        </w:rPr>
+        <w:t>ethniID</w:t>
+      </w:r>
+      <w:r>
+        <w:rPr>
+          <w:noProof/>
+        </w:rPr>
+        <w:t>, name)</w:t>
+      </w:r>
+    </w:p>
+    <w:p>
+      <w:pPr>
+        <w:rPr>
+          <w:noProof/>
+        </w:rPr>
+      </w:pPr>
+      <w:r>
+        <w:rPr>
+          <w:noProof/>
+        </w:rPr>
+        <w:t>CaseEthnicity(</w:t>
+      </w:r>
+      <w:r>
+        <w:rPr>
+          <w:noProof/>
+          <w:u w:val="single"/>
+        </w:rPr>
+        <w:t>caseID</w:t>
+      </w:r>
+      <w:r>
+        <w:rPr>
+          <w:noProof/>
+        </w:rPr>
+        <w:t xml:space="preserve"> -&gt; Case, </w:t>
+      </w:r>
+      <w:r>
+        <w:rPr>
+          <w:noProof/>
+          <w:u w:val="single"/>
+        </w:rPr>
+        <w:t>ethniID</w:t>
+      </w:r>
+      <w:r>
+        <w:rPr>
+          <w:noProof/>
+        </w:rPr>
+        <w:t xml:space="preserve"> -&gt; ethnicity)</w:t>
+      </w:r>
+    </w:p>
+    <w:p>
+      <w:pPr>
+        <w:rPr>
+          <w:noProof/>
+        </w:rPr>
+      </w:pPr>
+      <w:r>
+        <w:rPr>
+          <w:noProof/>
+        </w:rPr>
+        <w:t>NursingHome(</w:t>
+      </w:r>
+      <w:r>
+        <w:rPr>
+          <w:noProof/>
+          <w:u w:val="single"/>
+        </w:rPr>
+        <w:t>nursingHomeID</w:t>
+      </w:r>
+      <w:r>
+        <w:rPr>
+          <w:noProof/>
+        </w:rPr>
+        <w:t>, name)</w:t>
+      </w:r>
+    </w:p>
+    <w:p>
+      <w:pPr>
+        <w:rPr>
+          <w:noProof/>
+        </w:rPr>
+      </w:pPr>
+      <w:r>
+        <w:rPr>
+          <w:noProof/>
+        </w:rPr>
+        <w:t>EmploymentSector(</w:t>
+      </w:r>
+      <w:r>
+        <w:rPr>
+          <w:noProof/>
+          <w:u w:val="single"/>
+        </w:rPr>
+        <w:t>sectorID</w:t>
+      </w:r>
+      <w:r>
+        <w:rPr>
+          <w:noProof/>
+        </w:rPr>
+        <w:t>, name, contactFrequency)</w:t>
+      </w:r>
+    </w:p>
+    <w:p>
+      <w:pPr>
+        <w:rPr>
+          <w:noProof/>
+        </w:rPr>
+      </w:pPr>
+      <w:r>
+        <w:rPr>
+          <w:noProof/>
+        </w:rPr>
+        <w:t>EmployedIn(</w:t>
+      </w:r>
+      <w:r>
+        <w:rPr>
+          <w:noProof/>
+          <w:u w:val="single"/>
+        </w:rPr>
+        <w:t>caseID</w:t>
+      </w:r>
+      <w:r>
+        <w:rPr>
+          <w:noProof/>
+        </w:rPr>
+        <w:t xml:space="preserve"> -&gt; Case, </w:t>
+      </w:r>
+      <w:r>
+        <w:rPr>
+          <w:noProof/>
+          <w:u w:val="single"/>
+        </w:rPr>
+        <w:t>sectorID</w:t>
+      </w:r>
+      <w:r>
+        <w:rPr>
+          <w:noProof/>
+        </w:rPr>
+        <w:t xml:space="preserve"> -&gt; EmplymentSector)</w:t>
+      </w:r>
+    </w:p>
+    <w:p>
+      <w:pPr>
+        <w:rPr>
+          <w:noProof/>
+        </w:rPr>
+      </w:pPr>
+      <w:r>
+        <w:rPr>
+          <w:noProof/>
+        </w:rPr>
+        <w:t>Hospitalization(</w:t>
+      </w:r>
+      <w:r>
+        <w:rPr>
+          <w:noProof/>
+          <w:u w:val="single"/>
+        </w:rPr>
+        <w:t>hospStayID</w:t>
+      </w:r>
+      <w:r>
+        <w:rPr>
+          <w:noProof/>
+        </w:rPr>
+        <w:t>, startDate, endDate, hospitalID -&gt; Hospital</w:t>
+      </w:r>
+      <w:r>
+        <w:rPr>
+          <w:noProof/>
+        </w:rPr>
+        <w:t>, caseID -&gt; Case</w:t>
       </w:r>
       <w:r>
         <w:rPr>
           <w:noProof/>
         </w:rPr>
         <w:t>)</w:t>
-      </w:r>
-    </w:p>
-    <w:p>
-      <w:pPr>
-        <w:rPr>
-          <w:noProof/>
-        </w:rPr>
-      </w:pPr>
-      <w:r>
-        <w:rPr>
-          <w:noProof/>
-        </w:rPr>
-        <w:t>VaccinationAmount(</w:t>
-      </w:r>
-      <w:r>
-        <w:rPr>
-          <w:noProof/>
-          <w:u w:val="single"/>
-        </w:rPr>
-        <w:t>population</w:t>
-      </w:r>
-      <w:r>
-        <w:rPr>
-          <w:noProof/>
-        </w:rPr>
-        <w:t xml:space="preserve"> -&gt; Parish, </w:t>
-      </w:r>
-      <w:r>
-        <w:rPr>
-          <w:noProof/>
-          <w:u w:val="single"/>
-        </w:rPr>
-        <w:t>vacID</w:t>
-      </w:r>
-      <w:r>
-        <w:rPr>
-          <w:noProof/>
-        </w:rPr>
-        <w:t xml:space="preserve"> -&gt; Vaccine, vaccinationNumber)</w:t>
-      </w:r>
-    </w:p>
-    <w:p>
-      <w:pPr>
-        <w:rPr>
-          <w:noProof/>
-        </w:rPr>
-      </w:pPr>
-      <w:r>
-        <w:rPr>
-          <w:noProof/>
-        </w:rPr>
-        <w:t>Vaccine(</w:t>
-      </w:r>
-      <w:r>
-        <w:rPr>
-          <w:noProof/>
-          <w:u w:val="single"/>
-        </w:rPr>
-        <w:t>vacID</w:t>
-      </w:r>
-      <w:r>
-        <w:rPr>
-          <w:noProof/>
-        </w:rPr>
-        <w:t>, name, doseNumber)</w:t>
-      </w:r>
-    </w:p>
-    <w:p>
-      <w:pPr>
-        <w:rPr>
-          <w:noProof/>
-        </w:rPr>
-      </w:pPr>
-      <w:r>
-        <w:rPr>
-          <w:noProof/>
-        </w:rPr>
-        <w:t>Manufacturer(</w:t>
-      </w:r>
-      <w:r>
-        <w:rPr>
-          <w:noProof/>
-          <w:u w:val="single"/>
-        </w:rPr>
-        <w:t>manID</w:t>
-      </w:r>
-      <w:r>
-        <w:rPr>
-          <w:noProof/>
-        </w:rPr>
-        <w:t>, name)</w:t>
-      </w:r>
-    </w:p>
-    <w:p>
-      <w:pPr>
-        <w:rPr>
-          <w:noProof/>
-        </w:rPr>
-      </w:pPr>
-      <w:r>
-        <w:rPr>
-          <w:noProof/>
-        </w:rPr>
-        <w:t>VaccineManufacturer(</w:t>
-      </w:r>
-      <w:r>
-        <w:rPr>
-          <w:noProof/>
-          <w:u w:val="single"/>
-        </w:rPr>
-        <w:t>vacID</w:t>
-      </w:r>
-      <w:r>
-        <w:rPr>
-          <w:noProof/>
-        </w:rPr>
-        <w:t xml:space="preserve"> -&gt; Vaccine, </w:t>
-      </w:r>
-      <w:r>
-        <w:rPr>
-          <w:noProof/>
-          <w:u w:val="single"/>
-        </w:rPr>
-        <w:t>manID</w:t>
-      </w:r>
-      <w:r>
-        <w:rPr>
-          <w:noProof/>
-        </w:rPr>
-        <w:t xml:space="preserve"> -&gt; Manufacturer)</w:t>
-      </w:r>
-    </w:p>
-    <w:p>
-      <w:pPr>
-        <w:rPr>
-          <w:noProof/>
-        </w:rPr>
-      </w:pPr>
-      <w:r>
-        <w:rPr>
-          <w:noProof/>
-        </w:rPr>
-        <w:t>Strain(</w:t>
-      </w:r>
-      <w:r>
-        <w:rPr>
-          <w:noProof/>
-          <w:u w:val="single"/>
-        </w:rPr>
-        <w:t>strainID</w:t>
-      </w:r>
-      <w:r>
-        <w:rPr>
-          <w:noProof/>
-        </w:rPr>
-        <w:t>, designation, locID -&gt; Country)</w:t>
-      </w:r>
-    </w:p>
-    <w:p>
-      <w:pPr>
-        <w:rPr>
-          <w:noProof/>
-        </w:rPr>
-      </w:pPr>
-      <w:r>
-        <w:rPr>
-          <w:noProof/>
-        </w:rPr>
-        <w:t>Case</w:t>
-      </w:r>
-      <w:r>
-        <w:rPr>
-          <w:noProof/>
-        </w:rPr>
-        <w:t>(</w:t>
-      </w:r>
-      <w:r>
-        <w:rPr>
-          <w:noProof/>
-          <w:u w:val="single"/>
-        </w:rPr>
-        <w:t>caseID</w:t>
-      </w:r>
-      <w:r>
-        <w:rPr>
-          <w:noProof/>
-        </w:rPr>
-        <w:t xml:space="preserve">, detectionDate, endDate, birthyear, outcome, </w:t>
-      </w:r>
-      <w:r>
-        <w:rPr>
-          <w:noProof/>
-        </w:rPr>
-        <w:t>loc</w:t>
-      </w:r>
-      <w:r>
-        <w:rPr>
-          <w:noProof/>
-        </w:rPr>
-        <w:t xml:space="preserve">ID -&gt; </w:t>
-      </w:r>
-      <w:r>
-        <w:rPr>
-          <w:noProof/>
-        </w:rPr>
-        <w:t>Location</w:t>
-      </w:r>
-      <w:r>
-        <w:rPr>
-          <w:noProof/>
-        </w:rPr>
-        <w:t>Parish</w:t>
-      </w:r>
-      <w:r>
-        <w:rPr>
-          <w:noProof/>
-        </w:rPr>
-        <w:t>, strainID -&gt; Strain</w:t>
-      </w:r>
-      <w:r>
-        <w:rPr>
-          <w:noProof/>
-        </w:rPr>
-        <w:t>, nursingHomeID -&gt; NursingHome</w:t>
-      </w:r>
-      <w:r>
-        <w:rPr>
-          <w:noProof/>
-        </w:rPr>
-        <w:t>)</w:t>
-      </w:r>
-    </w:p>
-    <w:p>
-      <w:pPr>
-        <w:rPr>
-          <w:noProof/>
-        </w:rPr>
-      </w:pPr>
-      <w:r>
-        <w:rPr>
-          <w:noProof/>
-        </w:rPr>
-        <w:t>Ethnicity(</w:t>
-      </w:r>
-      <w:r>
-        <w:rPr>
-          <w:noProof/>
-          <w:u w:val="single"/>
-        </w:rPr>
-        <w:t>ethniID</w:t>
-      </w:r>
-      <w:r>
-        <w:rPr>
-          <w:noProof/>
-        </w:rPr>
-        <w:t>, name)</w:t>
-      </w:r>
-    </w:p>
-    <w:p>
-      <w:pPr>
-        <w:rPr>
-          <w:noProof/>
-        </w:rPr>
-      </w:pPr>
-      <w:r>
-        <w:rPr>
-          <w:noProof/>
-        </w:rPr>
-        <w:t>CaseEthnicity(</w:t>
-      </w:r>
-      <w:r>
-        <w:rPr>
-          <w:noProof/>
-          <w:u w:val="single"/>
-        </w:rPr>
-        <w:t>caseID</w:t>
-      </w:r>
-      <w:r>
-        <w:rPr>
-          <w:noProof/>
-        </w:rPr>
-        <w:t xml:space="preserve"> -&gt; Case, </w:t>
-      </w:r>
-      <w:r>
-        <w:rPr>
-          <w:noProof/>
-          <w:u w:val="single"/>
-        </w:rPr>
-        <w:t>ethniID</w:t>
-      </w:r>
-      <w:r>
-        <w:rPr>
-          <w:noProof/>
-        </w:rPr>
-        <w:t xml:space="preserve"> -&gt; ethnicity)</w:t>
-      </w:r>
-    </w:p>
-    <w:p>
-      <w:pPr>
-        <w:rPr>
-          <w:noProof/>
-        </w:rPr>
-      </w:pPr>
-      <w:r>
-        <w:rPr>
-          <w:noProof/>
-        </w:rPr>
-        <w:t>NursingHome(</w:t>
-      </w:r>
-      <w:r>
-        <w:rPr>
-          <w:noProof/>
-          <w:u w:val="single"/>
-        </w:rPr>
-        <w:t>nursingHomeID</w:t>
-      </w:r>
-      <w:r>
-        <w:rPr>
-          <w:noProof/>
-        </w:rPr>
-        <w:t>, name)</w:t>
-      </w:r>
-    </w:p>
-    <w:p>
-      <w:pPr>
-        <w:rPr>
-          <w:noProof/>
-        </w:rPr>
-      </w:pPr>
-      <w:r>
-        <w:rPr>
-          <w:noProof/>
-        </w:rPr>
-        <w:t>EmploymentSector(</w:t>
-      </w:r>
-      <w:r>
-        <w:rPr>
-          <w:noProof/>
-          <w:u w:val="single"/>
-        </w:rPr>
-        <w:t>sectorID</w:t>
-      </w:r>
-      <w:r>
-        <w:rPr>
-          <w:noProof/>
-        </w:rPr>
-        <w:t>, name, contactFrequency)</w:t>
-      </w:r>
-    </w:p>
-    <w:p>
-      <w:pPr>
-        <w:rPr>
-          <w:noProof/>
-        </w:rPr>
-      </w:pPr>
-      <w:r>
-        <w:rPr>
-          <w:noProof/>
-        </w:rPr>
-        <w:t>EmployedIn(</w:t>
-      </w:r>
-      <w:r>
-        <w:rPr>
-          <w:noProof/>
-          <w:u w:val="single"/>
-        </w:rPr>
-        <w:t>caseID</w:t>
-      </w:r>
-      <w:r>
-        <w:rPr>
-          <w:noProof/>
-        </w:rPr>
-        <w:t xml:space="preserve"> -&gt; Case, </w:t>
-      </w:r>
-      <w:r>
-        <w:rPr>
-          <w:noProof/>
-          <w:u w:val="single"/>
-        </w:rPr>
-        <w:t>sectorID</w:t>
-      </w:r>
-      <w:r>
-        <w:rPr>
-          <w:noProof/>
-        </w:rPr>
-        <w:t xml:space="preserve"> -&gt; EmplymentSector)</w:t>
-      </w:r>
-    </w:p>
-    <w:p>
-      <w:pPr>
-        <w:rPr>
-          <w:noProof/>
-        </w:rPr>
-      </w:pPr>
-      <w:r>
-        <w:rPr>
-          <w:noProof/>
-        </w:rPr>
-        <w:t>Hospitalization(</w:t>
-      </w:r>
-      <w:r>
-        <w:rPr>
-          <w:noProof/>
-          <w:u w:val="single"/>
-        </w:rPr>
-        <w:t>hospStayID</w:t>
-      </w:r>
-      <w:r>
-        <w:rPr>
-          <w:noProof/>
-        </w:rPr>
-        <w:t>, startDate, endDate, hospitalID -&gt; Hospital)</w:t>
       </w:r>
     </w:p>
     <w:p>

</xml_diff>